<commit_message>
week 3 - homework and slides
</commit_message>
<xml_diff>
--- a/03-design-formal/homework.docx
+++ b/03-design-formal/homework.docx
@@ -932,28 +932,32 @@
         <w:jc w:val="left"/>
         <w:rPr>
           <w:rFonts w:ascii="David" w:hAnsi="David" w:cs="David" w:hint="cs"/>
+          <w:color w:val="00B050"/>
           <w:rtl/>
         </w:rPr>
       </w:pPr>
       <w:r>
         <w:rPr>
           <w:rFonts w:ascii="David" w:hAnsi="David" w:cs="David" w:hint="cs"/>
-          <w:rtl/>
-        </w:rPr>
-        <w:t xml:space="preserve">אפשר להגיש קובץ </w:t>
-      </w:r>
-      <w:r>
-        <w:rPr>
-          <w:rFonts w:ascii="David" w:hAnsi="David" w:cs="David"/>
-        </w:rPr>
-        <w:t>pdf</w:t>
+          <w:color w:val="00B050"/>
+          <w:rtl/>
+        </w:rPr>
+        <w:t>יש להגיש מצגת (</w:t>
+      </w:r>
+      <w:r>
+        <w:rPr>
+          <w:rFonts w:ascii="David" w:hAnsi="David" w:cs="David"/>
+          <w:color w:val="00B050"/>
+        </w:rPr>
+        <w:t>powerpoint / impress</w:t>
       </w:r>
       <w:r>
         <w:rPr>
           <w:rFonts w:ascii="David" w:hAnsi="David" w:cs="David" w:hint="cs"/>
-          <w:rtl/>
-        </w:rPr>
-        <w:t xml:space="preserve"> או מצגת לבחירתכם.</w:t>
+          <w:color w:val="00B050"/>
+          <w:rtl/>
+        </w:rPr>
+        <w:t>).</w:t>
       </w:r>
     </w:p>
     <w:p>
@@ -2269,6 +2273,7 @@
           <w:rtl/>
         </w:rPr>
       </w:pPr>
+      <w:bookmarkStart w:id="0" w:name="_GoBack"/>
       <w:r>
         <w:rPr>
           <w:rFonts w:ascii="David" w:hAnsi="David" w:cs="David"/>
@@ -2419,17 +2424,9 @@
           <w:rFonts w:ascii="David" w:hAnsi="David" w:cs="David"/>
           <w:rtl/>
         </w:rPr>
-        <w:t xml:space="preserve"> באופן אישי – כי לכ</w:t>
-      </w:r>
-      <w:bookmarkStart w:id="0" w:name="_GoBack"/>
+        <w:t xml:space="preserve"> באופן אישי – כי לכל אחד יש חוויית-שחקן שונה.</w:t>
+      </w:r>
       <w:bookmarkEnd w:id="0"/>
-      <w:r>
-        <w:rPr>
-          <w:rFonts w:ascii="David" w:hAnsi="David" w:cs="David"/>
-          <w:rtl/>
-        </w:rPr>
-        <w:t>ל אחד יש חוויית-שחקן שונה.</w:t>
-      </w:r>
     </w:p>
     <w:sectPr>
       <w:headerReference w:type="default" r:id="rId11"/>
@@ -7620,7 +7617,7 @@
 </file>
 
 <file path=customXml/itemProps1.xml><?xml version="1.0" encoding="utf-8"?>
-<ds:datastoreItem xmlns:ds="http://schemas.openxmlformats.org/officeDocument/2006/customXml" ds:itemID="{5B1F3943-3D4C-40DB-BDD7-AE2D7814A0C5}">
+<ds:datastoreItem xmlns:ds="http://schemas.openxmlformats.org/officeDocument/2006/customXml" ds:itemID="{17B591AA-6F97-4458-A0A4-DB59004B0059}">
   <ds:schemaRefs>
     <ds:schemaRef ds:uri="http://schemas.openxmlformats.org/officeDocument/2006/bibliography"/>
   </ds:schemaRefs>

</xml_diff>